<commit_message>
fixes main, other doc and add pics
</commit_message>
<xml_diff>
--- a/doc/Titulny_list.docx
+++ b/doc/Titulny_list.docx
@@ -125,6 +125,8 @@
           <w:szCs w:val="28"/>
         </w:rPr>
       </w:pPr>
+      <w:bookmarkStart w:id="0" w:name="_GoBack"/>
+      <w:bookmarkEnd w:id="0"/>
     </w:p>
     <w:p>
       <w:pPr>
@@ -225,7 +227,7 @@
               <w:rPr>
                 <w:szCs w:val="28"/>
               </w:rPr>
-              <w:t xml:space="preserve">  Заведующая</w:t>
+              <w:t xml:space="preserve">  Зав.</w:t>
             </w:r>
             <w:r>
               <w:rPr>
@@ -299,7 +301,7 @@
           <w:szCs w:val="28"/>
         </w:rPr>
       </w:pPr>
-      <w:bookmarkStart w:id="0" w:name="_Toc483805659"/>
+      <w:bookmarkStart w:id="1" w:name="_Toc483805659"/>
       <w:r>
         <w:rPr>
           <w:b w:val="0"/>
@@ -309,7 +311,7 @@
         </w:rPr>
         <w:t>Пояснительная записка</w:t>
       </w:r>
-      <w:bookmarkEnd w:id="0"/>
+      <w:bookmarkEnd w:id="1"/>
     </w:p>
     <w:p>
       <w:pPr>
@@ -348,8 +350,6 @@
           <w:szCs w:val="28"/>
         </w:rPr>
       </w:pPr>
-      <w:bookmarkStart w:id="1" w:name="_GoBack"/>
-      <w:bookmarkEnd w:id="1"/>
     </w:p>
     <w:p>
       <w:pPr>
@@ -495,6 +495,13 @@
           <w:szCs w:val="28"/>
         </w:rPr>
         <w:t>1</w:t>
+      </w:r>
+      <w:r>
+        <w:rPr>
+          <w:sz w:val="28"/>
+          <w:szCs w:val="28"/>
+        </w:rPr>
+        <w:t xml:space="preserve"> 001</w:t>
       </w:r>
       <w:r>
         <w:rPr>
@@ -7113,7 +7120,7 @@
 </file>
 
 <file path=customXml/itemProps1.xml><?xml version="1.0" encoding="utf-8"?>
-<ds:datastoreItem xmlns:ds="http://schemas.openxmlformats.org/officeDocument/2006/customXml" ds:itemID="{C9645823-E795-4D3B-A27B-CC37FC44B653}">
+<ds:datastoreItem xmlns:ds="http://schemas.openxmlformats.org/officeDocument/2006/customXml" ds:itemID="{F40D7C38-0266-4B3C-87B2-930B794D6FF1}">
   <ds:schemaRefs>
     <ds:schemaRef ds:uri="http://schemas.openxmlformats.org/officeDocument/2006/bibliography"/>
   </ds:schemaRefs>

</xml_diff>